<commit_message>
Aula 02 - Síncrono e Assíncrono
</commit_message>
<xml_diff>
--- a/anotacoes_vania.docx
+++ b/anotacoes_vania.docx
@@ -1697,6 +1697,7 @@
         </w:rPr>
         <w:t xml:space="preserve"> </w:t>
       </w:r>
+      <w:proofErr w:type="spellStart"/>
       <w:r>
         <w:rPr>
           <w:rFonts w:ascii="Consolas" w:eastAsia="Times New Roman" w:hAnsi="Consolas" w:cs="Times New Roman"/>
@@ -1707,6 +1708,7 @@
         </w:rPr>
         <w:t>function</w:t>
       </w:r>
+      <w:proofErr w:type="spellEnd"/>
       <w:r>
         <w:rPr>
           <w:rFonts w:ascii="Consolas" w:eastAsia="Times New Roman" w:hAnsi="Consolas" w:cs="Times New Roman"/>
@@ -2010,6 +2012,7 @@
         </w:rPr>
         <w:t xml:space="preserve"> </w:t>
       </w:r>
+      <w:proofErr w:type="spellStart"/>
       <w:r>
         <w:rPr>
           <w:rFonts w:ascii="Consolas" w:eastAsia="Times New Roman" w:hAnsi="Consolas" w:cs="Times New Roman"/>
@@ -2020,6 +2023,7 @@
         </w:rPr>
         <w:t>function</w:t>
       </w:r>
+      <w:proofErr w:type="spellEnd"/>
       <w:r>
         <w:rPr>
           <w:rFonts w:ascii="Consolas" w:eastAsia="Times New Roman" w:hAnsi="Consolas" w:cs="Times New Roman"/>
@@ -3275,45 +3279,62 @@
         </w:rPr>
         <w:t>: estilização do terminal</w:t>
       </w:r>
+    </w:p>
+    <w:p>
+      <w:pPr>
+        <w:rPr>
+          <w:color w:val="000000" w:themeColor="text1"/>
+          <w:sz w:val="24"/>
+          <w:szCs w:val="24"/>
+        </w:rPr>
+      </w:pPr>
+      <w:r>
+        <w:rPr>
+          <w:color w:val="000000" w:themeColor="text1"/>
+          <w:sz w:val="24"/>
+          <w:szCs w:val="24"/>
+        </w:rPr>
+        <w:t xml:space="preserve">- </w:t>
+      </w:r>
+      <w:proofErr w:type="spellStart"/>
+      <w:proofErr w:type="gramStart"/>
+      <w:r>
+        <w:rPr>
+          <w:color w:val="000000" w:themeColor="text1"/>
+          <w:sz w:val="24"/>
+          <w:szCs w:val="24"/>
+        </w:rPr>
+        <w:t>nodemon</w:t>
+      </w:r>
+      <w:proofErr w:type="spellEnd"/>
+      <w:proofErr w:type="gramEnd"/>
+      <w:r>
+        <w:rPr>
+          <w:color w:val="000000" w:themeColor="text1"/>
+          <w:sz w:val="24"/>
+          <w:szCs w:val="24"/>
+        </w:rPr>
+        <w:t>: continua rodando até que os erros sejam corrigidos, sem precisar interromper a aplicação</w:t>
+      </w:r>
+    </w:p>
+    <w:p>
+      <w:pPr>
+        <w:rPr>
+          <w:color w:val="000000" w:themeColor="text1"/>
+          <w:sz w:val="24"/>
+          <w:szCs w:val="24"/>
+        </w:rPr>
+      </w:pPr>
+      <w:r>
+        <w:rPr>
+          <w:color w:val="000000" w:themeColor="text1"/>
+          <w:sz w:val="24"/>
+          <w:szCs w:val="24"/>
+        </w:rPr>
+        <w:t>- ws: websocket</w:t>
+      </w:r>
       <w:bookmarkStart w:id="0" w:name="_GoBack"/>
       <w:bookmarkEnd w:id="0"/>
-    </w:p>
-    <w:p>
-      <w:pPr>
-        <w:rPr>
-          <w:color w:val="000000" w:themeColor="text1"/>
-          <w:sz w:val="24"/>
-          <w:szCs w:val="24"/>
-        </w:rPr>
-      </w:pPr>
-      <w:r>
-        <w:rPr>
-          <w:color w:val="000000" w:themeColor="text1"/>
-          <w:sz w:val="24"/>
-          <w:szCs w:val="24"/>
-        </w:rPr>
-        <w:t xml:space="preserve">- </w:t>
-      </w:r>
-      <w:proofErr w:type="spellStart"/>
-      <w:proofErr w:type="gramStart"/>
-      <w:r>
-        <w:rPr>
-          <w:color w:val="000000" w:themeColor="text1"/>
-          <w:sz w:val="24"/>
-          <w:szCs w:val="24"/>
-        </w:rPr>
-        <w:t>nodemon</w:t>
-      </w:r>
-      <w:proofErr w:type="spellEnd"/>
-      <w:proofErr w:type="gramEnd"/>
-      <w:r>
-        <w:rPr>
-          <w:color w:val="000000" w:themeColor="text1"/>
-          <w:sz w:val="24"/>
-          <w:szCs w:val="24"/>
-        </w:rPr>
-        <w:t>: continua rodando até que os erros sejam corrigidos, sem precisar interromper a aplicação</w:t>
-      </w:r>
     </w:p>
     <w:sectPr>
       <w:pgSz w:w="11906" w:h="16838"/>

</xml_diff>

<commit_message>
Aula 03 - Jogo da Velha
</commit_message>
<xml_diff>
--- a/anotacoes_vania.docx
+++ b/anotacoes_vania.docx
@@ -3208,6 +3208,35 @@
           <w:szCs w:val="24"/>
         </w:rPr>
       </w:pPr>
+      <w:proofErr w:type="spellStart"/>
+      <w:r>
+        <w:rPr>
+          <w:color w:val="000000" w:themeColor="text1"/>
+          <w:sz w:val="24"/>
+          <w:szCs w:val="24"/>
+        </w:rPr>
+        <w:t>WebSocket</w:t>
+      </w:r>
+      <w:proofErr w:type="spellEnd"/>
+      <w:r>
+        <w:rPr>
+          <w:color w:val="000000" w:themeColor="text1"/>
+          <w:sz w:val="24"/>
+          <w:szCs w:val="24"/>
+        </w:rPr>
+        <w:t xml:space="preserve"> cria objetos diferentes para cada máquina que está interagindo com o servidor</w:t>
+      </w:r>
+      <w:bookmarkStart w:id="0" w:name="_GoBack"/>
+      <w:bookmarkEnd w:id="0"/>
+    </w:p>
+    <w:p>
+      <w:pPr>
+        <w:rPr>
+          <w:color w:val="000000" w:themeColor="text1"/>
+          <w:sz w:val="24"/>
+          <w:szCs w:val="24"/>
+        </w:rPr>
+      </w:pPr>
     </w:p>
     <w:p>
       <w:pPr>
@@ -3331,10 +3360,73 @@
           <w:sz w:val="24"/>
           <w:szCs w:val="24"/>
         </w:rPr>
-        <w:t>- ws: websocket</w:t>
-      </w:r>
-      <w:bookmarkStart w:id="0" w:name="_GoBack"/>
-      <w:bookmarkEnd w:id="0"/>
+        <w:t xml:space="preserve">- </w:t>
+      </w:r>
+      <w:proofErr w:type="gramStart"/>
+      <w:r>
+        <w:rPr>
+          <w:color w:val="000000" w:themeColor="text1"/>
+          <w:sz w:val="24"/>
+          <w:szCs w:val="24"/>
+        </w:rPr>
+        <w:t>ws</w:t>
+      </w:r>
+      <w:proofErr w:type="gramEnd"/>
+      <w:r>
+        <w:rPr>
+          <w:color w:val="000000" w:themeColor="text1"/>
+          <w:sz w:val="24"/>
+          <w:szCs w:val="24"/>
+        </w:rPr>
+        <w:t xml:space="preserve">: </w:t>
+      </w:r>
+      <w:proofErr w:type="spellStart"/>
+      <w:r>
+        <w:rPr>
+          <w:color w:val="000000" w:themeColor="text1"/>
+          <w:sz w:val="24"/>
+          <w:szCs w:val="24"/>
+        </w:rPr>
+        <w:t>websocket</w:t>
+      </w:r>
+      <w:proofErr w:type="spellEnd"/>
+    </w:p>
+    <w:p>
+      <w:pPr>
+        <w:rPr>
+          <w:color w:val="000000" w:themeColor="text1"/>
+          <w:sz w:val="24"/>
+          <w:szCs w:val="24"/>
+        </w:rPr>
+      </w:pPr>
+      <w:r>
+        <w:rPr>
+          <w:color w:val="000000" w:themeColor="text1"/>
+          <w:sz w:val="24"/>
+          <w:szCs w:val="24"/>
+        </w:rPr>
+        <w:t xml:space="preserve">- </w:t>
+      </w:r>
+      <w:proofErr w:type="spellStart"/>
+      <w:proofErr w:type="gramStart"/>
+      <w:r>
+        <w:rPr>
+          <w:color w:val="000000" w:themeColor="text1"/>
+          <w:sz w:val="24"/>
+          <w:szCs w:val="24"/>
+        </w:rPr>
+        <w:t>fs</w:t>
+      </w:r>
+      <w:proofErr w:type="spellEnd"/>
+      <w:proofErr w:type="gramEnd"/>
+      <w:r>
+        <w:rPr>
+          <w:color w:val="000000" w:themeColor="text1"/>
+          <w:sz w:val="24"/>
+          <w:szCs w:val="24"/>
+        </w:rPr>
+        <w:t>: ler arquivos</w:t>
+      </w:r>
     </w:p>
     <w:sectPr>
       <w:pgSz w:w="11906" w:h="16838"/>

</xml_diff>

<commit_message>
Criando o projeto de Vasos Inteligentes
</commit_message>
<xml_diff>
--- a/anotacoes_vania.docx
+++ b/anotacoes_vania.docx
@@ -428,6 +428,13 @@
           <w:sz w:val="24"/>
           <w:szCs w:val="24"/>
         </w:rPr>
+        <w:t xml:space="preserve">&lt;nome&gt; </w:t>
+      </w:r>
+      <w:r>
+        <w:rPr>
+          <w:sz w:val="24"/>
+          <w:szCs w:val="24"/>
+        </w:rPr>
         <w:t>–</w:t>
       </w:r>
       <w:r>
@@ -437,6 +444,264 @@
         </w:rPr>
         <w:t xml:space="preserve"> Criar projeto</w:t>
       </w:r>
+      <w:r>
+        <w:rPr>
+          <w:sz w:val="24"/>
+          <w:szCs w:val="24"/>
+        </w:rPr>
+        <w:t xml:space="preserve"> (</w:t>
+      </w:r>
+      <w:proofErr w:type="spellStart"/>
+      <w:r>
+        <w:rPr>
+          <w:sz w:val="24"/>
+          <w:szCs w:val="24"/>
+        </w:rPr>
+        <w:t>React</w:t>
+      </w:r>
+      <w:proofErr w:type="spellEnd"/>
+      <w:r>
+        <w:rPr>
+          <w:sz w:val="24"/>
+          <w:szCs w:val="24"/>
+        </w:rPr>
+        <w:t xml:space="preserve">, </w:t>
+      </w:r>
+      <w:proofErr w:type="spellStart"/>
+      <w:r>
+        <w:rPr>
+          <w:sz w:val="24"/>
+          <w:szCs w:val="24"/>
+        </w:rPr>
+        <w:t>Typescript</w:t>
+      </w:r>
+      <w:proofErr w:type="spellEnd"/>
+      <w:r>
+        <w:rPr>
+          <w:sz w:val="24"/>
+          <w:szCs w:val="24"/>
+        </w:rPr>
+        <w:t xml:space="preserve"> + </w:t>
+      </w:r>
+      <w:proofErr w:type="spellStart"/>
+      <w:r>
+        <w:rPr>
+          <w:sz w:val="24"/>
+          <w:szCs w:val="24"/>
+        </w:rPr>
+        <w:t>React</w:t>
+      </w:r>
+      <w:proofErr w:type="spellEnd"/>
+      <w:r>
+        <w:rPr>
+          <w:sz w:val="24"/>
+          <w:szCs w:val="24"/>
+        </w:rPr>
+        <w:t xml:space="preserve"> </w:t>
+      </w:r>
+      <w:proofErr w:type="spellStart"/>
+      <w:r>
+        <w:rPr>
+          <w:sz w:val="24"/>
+          <w:szCs w:val="24"/>
+        </w:rPr>
+        <w:t>Compiler</w:t>
+      </w:r>
+      <w:proofErr w:type="spellEnd"/>
+      <w:r>
+        <w:rPr>
+          <w:sz w:val="24"/>
+          <w:szCs w:val="24"/>
+        </w:rPr>
+        <w:t xml:space="preserve"> ou </w:t>
+      </w:r>
+      <w:proofErr w:type="spellStart"/>
+      <w:r>
+        <w:rPr>
+          <w:sz w:val="24"/>
+          <w:szCs w:val="24"/>
+        </w:rPr>
+        <w:t>Javascript</w:t>
+      </w:r>
+      <w:proofErr w:type="spellEnd"/>
+      <w:r>
+        <w:rPr>
+          <w:sz w:val="24"/>
+          <w:szCs w:val="24"/>
+        </w:rPr>
+        <w:t>)</w:t>
+      </w:r>
+    </w:p>
+    <w:p>
+      <w:pPr>
+        <w:rPr>
+          <w:b/>
+          <w:sz w:val="24"/>
+          <w:szCs w:val="24"/>
+        </w:rPr>
+      </w:pPr>
+      <w:proofErr w:type="spellStart"/>
+      <w:r>
+        <w:rPr>
+          <w:b/>
+          <w:sz w:val="24"/>
+          <w:szCs w:val="24"/>
+        </w:rPr>
+        <w:t>Npm</w:t>
+      </w:r>
+      <w:proofErr w:type="spellEnd"/>
+      <w:r>
+        <w:rPr>
+          <w:b/>
+          <w:sz w:val="24"/>
+          <w:szCs w:val="24"/>
+        </w:rPr>
+        <w:t xml:space="preserve"> </w:t>
+      </w:r>
+      <w:proofErr w:type="spellStart"/>
+      <w:r>
+        <w:rPr>
+          <w:b/>
+          <w:sz w:val="24"/>
+          <w:szCs w:val="24"/>
+        </w:rPr>
+        <w:t>install</w:t>
+      </w:r>
+      <w:proofErr w:type="spellEnd"/>
+      <w:r>
+        <w:rPr>
+          <w:b/>
+          <w:sz w:val="24"/>
+          <w:szCs w:val="24"/>
+        </w:rPr>
+        <w:t xml:space="preserve"> -D tailwindcss@3.2.7 </w:t>
+      </w:r>
+      <w:proofErr w:type="spellStart"/>
+      <w:r>
+        <w:rPr>
+          <w:b/>
+          <w:sz w:val="24"/>
+          <w:szCs w:val="24"/>
+        </w:rPr>
+        <w:t>postcss</w:t>
+      </w:r>
+      <w:proofErr w:type="spellEnd"/>
+      <w:r>
+        <w:rPr>
+          <w:b/>
+          <w:sz w:val="24"/>
+          <w:szCs w:val="24"/>
+        </w:rPr>
+        <w:t xml:space="preserve"> </w:t>
+      </w:r>
+      <w:proofErr w:type="spellStart"/>
+      <w:r>
+        <w:rPr>
+          <w:b/>
+          <w:sz w:val="24"/>
+          <w:szCs w:val="24"/>
+        </w:rPr>
+        <w:t>autoprefixer</w:t>
+      </w:r>
+      <w:proofErr w:type="spellEnd"/>
+    </w:p>
+    <w:p>
+      <w:pPr>
+        <w:rPr>
+          <w:b/>
+          <w:sz w:val="24"/>
+          <w:szCs w:val="24"/>
+        </w:rPr>
+      </w:pPr>
+      <w:proofErr w:type="spellStart"/>
+      <w:r>
+        <w:rPr>
+          <w:b/>
+          <w:sz w:val="24"/>
+          <w:szCs w:val="24"/>
+        </w:rPr>
+        <w:t>N</w:t>
+      </w:r>
+      <w:r>
+        <w:rPr>
+          <w:b/>
+          <w:sz w:val="24"/>
+          <w:szCs w:val="24"/>
+        </w:rPr>
+        <w:t>px</w:t>
+      </w:r>
+      <w:proofErr w:type="spellEnd"/>
+      <w:r>
+        <w:rPr>
+          <w:b/>
+          <w:sz w:val="24"/>
+          <w:szCs w:val="24"/>
+        </w:rPr>
+        <w:t xml:space="preserve"> </w:t>
+      </w:r>
+      <w:proofErr w:type="spellStart"/>
+      <w:r>
+        <w:rPr>
+          <w:b/>
+          <w:sz w:val="24"/>
+          <w:szCs w:val="24"/>
+        </w:rPr>
+        <w:t>tailwindcss</w:t>
+      </w:r>
+      <w:proofErr w:type="spellEnd"/>
+      <w:r>
+        <w:rPr>
+          <w:b/>
+          <w:sz w:val="24"/>
+          <w:szCs w:val="24"/>
+        </w:rPr>
+        <w:t xml:space="preserve"> </w:t>
+      </w:r>
+      <w:proofErr w:type="spellStart"/>
+      <w:r>
+        <w:rPr>
+          <w:b/>
+          <w:sz w:val="24"/>
+          <w:szCs w:val="24"/>
+        </w:rPr>
+        <w:t>init</w:t>
+      </w:r>
+      <w:proofErr w:type="spellEnd"/>
+      <w:r>
+        <w:rPr>
+          <w:b/>
+          <w:sz w:val="24"/>
+          <w:szCs w:val="24"/>
+        </w:rPr>
+        <w:t xml:space="preserve"> </w:t>
+      </w:r>
+      <w:r>
+        <w:rPr>
+          <w:b/>
+          <w:sz w:val="24"/>
+          <w:szCs w:val="24"/>
+        </w:rPr>
+        <w:t>-</w:t>
+      </w:r>
+      <w:r>
+        <w:rPr>
+          <w:b/>
+          <w:sz w:val="24"/>
+          <w:szCs w:val="24"/>
+        </w:rPr>
+        <w:t>p</w:t>
+      </w:r>
+    </w:p>
+    <w:p>
+      <w:pPr>
+        <w:rPr>
+          <w:b/>
+          <w:sz w:val="24"/>
+          <w:szCs w:val="24"/>
+        </w:rPr>
+      </w:pPr>
+      <w:bookmarkStart w:id="0" w:name="_GoBack"/>
+      <w:bookmarkEnd w:id="0"/>
     </w:p>
     <w:p>
       <w:pPr>
@@ -597,6 +862,117 @@
         </w:rPr>
         <w:t xml:space="preserve"> Rodar</w:t>
       </w:r>
+    </w:p>
+    <w:p>
+      <w:pPr>
+        <w:rPr>
+          <w:sz w:val="24"/>
+          <w:szCs w:val="24"/>
+        </w:rPr>
+      </w:pPr>
+    </w:p>
+    <w:p>
+      <w:pPr>
+        <w:pStyle w:val="PargrafodaLista"/>
+        <w:numPr>
+          <w:ilvl w:val="0"/>
+          <w:numId w:val="4"/>
+        </w:numPr>
+        <w:rPr>
+          <w:sz w:val="24"/>
+          <w:szCs w:val="24"/>
+        </w:rPr>
+      </w:pPr>
+      <w:proofErr w:type="spellStart"/>
+      <w:proofErr w:type="gramStart"/>
+      <w:r>
+        <w:rPr>
+          <w:sz w:val="24"/>
+          <w:szCs w:val="24"/>
+        </w:rPr>
+        <w:t>npx</w:t>
+      </w:r>
+      <w:proofErr w:type="spellEnd"/>
+      <w:proofErr w:type="gramEnd"/>
+      <w:r>
+        <w:rPr>
+          <w:sz w:val="24"/>
+          <w:szCs w:val="24"/>
+        </w:rPr>
+        <w:t xml:space="preserve"> </w:t>
+      </w:r>
+      <w:proofErr w:type="spellStart"/>
+      <w:r>
+        <w:rPr>
+          <w:sz w:val="24"/>
+          <w:szCs w:val="24"/>
+        </w:rPr>
+        <w:t>tsc</w:t>
+      </w:r>
+      <w:proofErr w:type="spellEnd"/>
+      <w:r>
+        <w:rPr>
+          <w:sz w:val="24"/>
+          <w:szCs w:val="24"/>
+        </w:rPr>
+        <w:t xml:space="preserve"> --</w:t>
+      </w:r>
+      <w:proofErr w:type="spellStart"/>
+      <w:r>
+        <w:rPr>
+          <w:sz w:val="24"/>
+          <w:szCs w:val="24"/>
+        </w:rPr>
+        <w:t>init</w:t>
+      </w:r>
+      <w:proofErr w:type="spellEnd"/>
+      <w:r>
+        <w:rPr>
+          <w:sz w:val="24"/>
+          <w:szCs w:val="24"/>
+        </w:rPr>
+        <w:t xml:space="preserve"> </w:t>
+      </w:r>
+    </w:p>
+    <w:p>
+      <w:pPr>
+        <w:pStyle w:val="PargrafodaLista"/>
+        <w:numPr>
+          <w:ilvl w:val="0"/>
+          <w:numId w:val="4"/>
+        </w:numPr>
+        <w:rPr>
+          <w:sz w:val="24"/>
+          <w:szCs w:val="24"/>
+        </w:rPr>
+      </w:pPr>
+      <w:proofErr w:type="spellStart"/>
+      <w:proofErr w:type="gramStart"/>
+      <w:r>
+        <w:rPr>
+          <w:sz w:val="24"/>
+          <w:szCs w:val="24"/>
+        </w:rPr>
+        <w:t>npx</w:t>
+      </w:r>
+      <w:proofErr w:type="spellEnd"/>
+      <w:proofErr w:type="gramEnd"/>
+      <w:r>
+        <w:rPr>
+          <w:sz w:val="24"/>
+          <w:szCs w:val="24"/>
+        </w:rPr>
+        <w:t xml:space="preserve"> prisma </w:t>
+      </w:r>
+      <w:proofErr w:type="spellStart"/>
+      <w:r>
+        <w:rPr>
+          <w:sz w:val="24"/>
+          <w:szCs w:val="24"/>
+        </w:rPr>
+        <w:t>init</w:t>
+      </w:r>
+      <w:proofErr w:type="spellEnd"/>
     </w:p>
     <w:p>
       <w:pPr>
@@ -1318,6 +1694,24 @@
         </w:rPr>
         <w:t>;</w:t>
       </w:r>
+    </w:p>
+    <w:p>
+      <w:pPr>
+        <w:rPr>
+          <w:color w:val="5B9BD5" w:themeColor="accent1"/>
+          <w:sz w:val="24"/>
+          <w:szCs w:val="24"/>
+        </w:rPr>
+      </w:pPr>
+    </w:p>
+    <w:p>
+      <w:pPr>
+        <w:rPr>
+          <w:color w:val="5B9BD5" w:themeColor="accent1"/>
+          <w:sz w:val="24"/>
+          <w:szCs w:val="24"/>
+        </w:rPr>
+      </w:pPr>
     </w:p>
     <w:p>
       <w:pPr>
@@ -1579,7 +1973,6 @@
           <w:sz w:val="28"/>
           <w:szCs w:val="28"/>
         </w:rPr>
-        <w:lastRenderedPageBreak/>
         <w:t xml:space="preserve">Sintaxe ES Modules </w:t>
       </w:r>
     </w:p>
@@ -3478,6 +3871,7 @@
           <w:sz w:val="24"/>
           <w:szCs w:val="24"/>
         </w:rPr>
+        <w:lastRenderedPageBreak/>
         <w:t>WebSocket</w:t>
       </w:r>
       <w:proofErr w:type="spellEnd"/>
@@ -3498,8 +3892,15 @@
         </w:rPr>
         <w:t>cria objetos diferentes para cada máquina que está interagindo com o servidor</w:t>
       </w:r>
-      <w:bookmarkStart w:id="0" w:name="_GoBack"/>
-      <w:bookmarkEnd w:id="0"/>
+    </w:p>
+    <w:p>
+      <w:pPr>
+        <w:rPr>
+          <w:color w:val="000000" w:themeColor="text1"/>
+          <w:sz w:val="24"/>
+          <w:szCs w:val="24"/>
+        </w:rPr>
+      </w:pPr>
     </w:p>
     <w:p>
       <w:pPr>
@@ -3540,64 +3941,85 @@
     </w:p>
     <w:p>
       <w:pPr>
+        <w:pStyle w:val="PargrafodaLista"/>
+        <w:numPr>
+          <w:ilvl w:val="0"/>
+          <w:numId w:val="2"/>
+        </w:numPr>
         <w:rPr>
           <w:color w:val="000000" w:themeColor="text1"/>
           <w:sz w:val="24"/>
           <w:szCs w:val="24"/>
         </w:rPr>
       </w:pPr>
+      <w:proofErr w:type="spellStart"/>
+      <w:proofErr w:type="gramStart"/>
       <w:r>
         <w:rPr>
           <w:color w:val="000000" w:themeColor="text1"/>
           <w:sz w:val="24"/>
           <w:szCs w:val="24"/>
         </w:rPr>
-        <w:t xml:space="preserve">- </w:t>
-      </w:r>
-      <w:proofErr w:type="spellStart"/>
+        <w:t>chalk</w:t>
+      </w:r>
+      <w:proofErr w:type="spellEnd"/>
+      <w:proofErr w:type="gramEnd"/>
       <w:r>
         <w:rPr>
           <w:color w:val="000000" w:themeColor="text1"/>
           <w:sz w:val="24"/>
           <w:szCs w:val="24"/>
         </w:rPr>
-        <w:t>c</w:t>
-      </w:r>
-      <w:r>
+        <w:t>: estilização do terminal</w:t>
+      </w:r>
+    </w:p>
+    <w:p>
+      <w:pPr>
+        <w:pStyle w:val="PargrafodaLista"/>
+        <w:numPr>
+          <w:ilvl w:val="0"/>
+          <w:numId w:val="2"/>
+        </w:numPr>
         <w:rPr>
           <w:color w:val="000000" w:themeColor="text1"/>
           <w:sz w:val="24"/>
           <w:szCs w:val="24"/>
         </w:rPr>
-        <w:t>halk</w:t>
-      </w:r>
-      <w:proofErr w:type="spellEnd"/>
+      </w:pPr>
+      <w:proofErr w:type="spellStart"/>
+      <w:proofErr w:type="gramStart"/>
       <w:r>
         <w:rPr>
           <w:color w:val="000000" w:themeColor="text1"/>
           <w:sz w:val="24"/>
           <w:szCs w:val="24"/>
         </w:rPr>
-        <w:t>: estilização do terminal</w:t>
-      </w:r>
-    </w:p>
-    <w:p>
-      <w:pPr>
+        <w:t>nodemon</w:t>
+      </w:r>
+      <w:proofErr w:type="spellEnd"/>
+      <w:proofErr w:type="gramEnd"/>
+      <w:r>
         <w:rPr>
           <w:color w:val="000000" w:themeColor="text1"/>
           <w:sz w:val="24"/>
           <w:szCs w:val="24"/>
         </w:rPr>
-      </w:pPr>
-      <w:r>
+        <w:t>: continua rodando até que os erros sejam corrigidos, sem precisar interromper a aplicação</w:t>
+      </w:r>
+    </w:p>
+    <w:p>
+      <w:pPr>
+        <w:pStyle w:val="PargrafodaLista"/>
+        <w:numPr>
+          <w:ilvl w:val="0"/>
+          <w:numId w:val="2"/>
+        </w:numPr>
         <w:rPr>
           <w:color w:val="000000" w:themeColor="text1"/>
           <w:sz w:val="24"/>
           <w:szCs w:val="24"/>
         </w:rPr>
-        <w:t xml:space="preserve">- </w:t>
-      </w:r>
-      <w:proofErr w:type="spellStart"/>
+      </w:pPr>
       <w:proofErr w:type="gramStart"/>
       <w:r>
         <w:rPr>
@@ -3605,9 +4027,8 @@
           <w:sz w:val="24"/>
           <w:szCs w:val="24"/>
         </w:rPr>
-        <w:t>nodemon</w:t>
-      </w:r>
-      <w:proofErr w:type="spellEnd"/>
+        <w:t>ws</w:t>
+      </w:r>
       <w:proofErr w:type="gramEnd"/>
       <w:r>
         <w:rPr>
@@ -3615,25 +4036,33 @@
           <w:sz w:val="24"/>
           <w:szCs w:val="24"/>
         </w:rPr>
-        <w:t>: continua rodando até que os erros sejam corrigidos, sem precisar interromper a aplicação</w:t>
-      </w:r>
-    </w:p>
-    <w:p>
-      <w:pPr>
+        <w:t xml:space="preserve">: </w:t>
+      </w:r>
+      <w:proofErr w:type="spellStart"/>
+      <w:r>
         <w:rPr>
           <w:color w:val="000000" w:themeColor="text1"/>
           <w:sz w:val="24"/>
           <w:szCs w:val="24"/>
         </w:rPr>
-      </w:pPr>
-      <w:r>
+        <w:t>websocket</w:t>
+      </w:r>
+      <w:proofErr w:type="spellEnd"/>
+    </w:p>
+    <w:p>
+      <w:pPr>
+        <w:pStyle w:val="PargrafodaLista"/>
+        <w:numPr>
+          <w:ilvl w:val="0"/>
+          <w:numId w:val="2"/>
+        </w:numPr>
         <w:rPr>
           <w:color w:val="000000" w:themeColor="text1"/>
           <w:sz w:val="24"/>
           <w:szCs w:val="24"/>
         </w:rPr>
-        <w:t xml:space="preserve">- </w:t>
-      </w:r>
+      </w:pPr>
+      <w:proofErr w:type="spellStart"/>
       <w:proofErr w:type="gramStart"/>
       <w:r>
         <w:rPr>
@@ -3641,8 +4070,9 @@
           <w:sz w:val="24"/>
           <w:szCs w:val="24"/>
         </w:rPr>
-        <w:t>ws</w:t>
-      </w:r>
+        <w:t>fs</w:t>
+      </w:r>
+      <w:proofErr w:type="spellEnd"/>
       <w:proofErr w:type="gramEnd"/>
       <w:r>
         <w:rPr>
@@ -3650,72 +4080,7 @@
           <w:sz w:val="24"/>
           <w:szCs w:val="24"/>
         </w:rPr>
-        <w:t xml:space="preserve">: </w:t>
-      </w:r>
-      <w:proofErr w:type="spellStart"/>
-      <w:r>
-        <w:rPr>
-          <w:color w:val="000000" w:themeColor="text1"/>
-          <w:sz w:val="24"/>
-          <w:szCs w:val="24"/>
-        </w:rPr>
-        <w:t>websocket</w:t>
-      </w:r>
-      <w:proofErr w:type="spellEnd"/>
-    </w:p>
-    <w:p>
-      <w:pPr>
-        <w:rPr>
-          <w:color w:val="000000" w:themeColor="text1"/>
-          <w:sz w:val="24"/>
-          <w:szCs w:val="24"/>
-        </w:rPr>
-      </w:pPr>
-      <w:r>
-        <w:rPr>
-          <w:color w:val="000000" w:themeColor="text1"/>
-          <w:sz w:val="24"/>
-          <w:szCs w:val="24"/>
-        </w:rPr>
-        <w:t xml:space="preserve">- </w:t>
-      </w:r>
-      <w:proofErr w:type="spellStart"/>
-      <w:proofErr w:type="gramStart"/>
-      <w:r>
-        <w:rPr>
-          <w:color w:val="000000" w:themeColor="text1"/>
-          <w:sz w:val="24"/>
-          <w:szCs w:val="24"/>
-        </w:rPr>
-        <w:t>fs</w:t>
-      </w:r>
-      <w:proofErr w:type="spellEnd"/>
-      <w:proofErr w:type="gramEnd"/>
-      <w:r>
-        <w:rPr>
-          <w:color w:val="000000" w:themeColor="text1"/>
-          <w:sz w:val="24"/>
-          <w:szCs w:val="24"/>
-        </w:rPr>
         <w:t>: ler arquivos</w:t>
-      </w:r>
-    </w:p>
-    <w:p>
-      <w:pPr>
-        <w:rPr>
-          <w:color w:val="000000" w:themeColor="text1"/>
-          <w:sz w:val="24"/>
-          <w:szCs w:val="24"/>
-        </w:rPr>
-      </w:pPr>
-      <w:r>
-        <w:rPr>
-          <w:color w:val="000000" w:themeColor="text1"/>
-          <w:sz w:val="24"/>
-          <w:szCs w:val="24"/>
-        </w:rPr>
-        <w:lastRenderedPageBreak/>
-        <w:t xml:space="preserve">- </w:t>
       </w:r>
     </w:p>
     <w:sectPr>
@@ -3726,6 +4091,475 @@
     </w:sectPr>
   </w:body>
 </w:document>
+</file>
+
+<file path=word/numbering.xml><?xml version="1.0" encoding="utf-8"?>
+<w:numbering xmlns:wpc="http://schemas.microsoft.com/office/word/2010/wordprocessingCanvas" xmlns:cx="http://schemas.microsoft.com/office/drawing/2014/chartex" xmlns:cx1="http://schemas.microsoft.com/office/drawing/2015/9/8/chartex" xmlns:mc="http://schemas.openxmlformats.org/markup-compatibility/2006" xmlns:o="urn:schemas-microsoft-com:office:office" xmlns:r="http://schemas.openxmlformats.org/officeDocument/2006/relationships" xmlns:m="http://schemas.openxmlformats.org/officeDocument/2006/math" xmlns:v="urn:schemas-microsoft-com:vml" xmlns:wp14="http://schemas.microsoft.com/office/word/2010/wordprocessingDrawing" xmlns:wp="http://schemas.openxmlformats.org/drawingml/2006/wordprocessingDrawing" xmlns:w10="urn:schemas-microsoft-com:office:word" xmlns:w="http://schemas.openxmlformats.org/wordprocessingml/2006/main" xmlns:w14="http://schemas.microsoft.com/office/word/2010/wordml" xmlns:w15="http://schemas.microsoft.com/office/word/2012/wordml" xmlns:w16se="http://schemas.microsoft.com/office/word/2015/wordml/symex" xmlns:wpg="http://schemas.microsoft.com/office/word/2010/wordprocessingGroup" xmlns:wpi="http://schemas.microsoft.com/office/word/2010/wordprocessingInk" xmlns:wne="http://schemas.microsoft.com/office/word/2006/wordml" xmlns:wps="http://schemas.microsoft.com/office/word/2010/wordprocessingShape" mc:Ignorable="w14 w15 w16se wp14">
+  <w:abstractNum w:abstractNumId="0" w15:restartNumberingAfterBreak="0">
+    <w:nsid w:val="0293781C"/>
+    <w:multiLevelType w:val="hybridMultilevel"/>
+    <w:tmpl w:val="3E4C72EE"/>
+    <w:lvl w:ilvl="0" w:tplc="04160001">
+      <w:start w:val="1"/>
+      <w:numFmt w:val="bullet"/>
+      <w:lvlText w:val=""/>
+      <w:lvlJc w:val="left"/>
+      <w:pPr>
+        <w:ind w:left="720" w:hanging="360"/>
+      </w:pPr>
+      <w:rPr>
+        <w:rFonts w:ascii="Symbol" w:hAnsi="Symbol" w:hint="default"/>
+      </w:rPr>
+    </w:lvl>
+    <w:lvl w:ilvl="1" w:tplc="04160003" w:tentative="1">
+      <w:start w:val="1"/>
+      <w:numFmt w:val="bullet"/>
+      <w:lvlText w:val="o"/>
+      <w:lvlJc w:val="left"/>
+      <w:pPr>
+        <w:ind w:left="1440" w:hanging="360"/>
+      </w:pPr>
+      <w:rPr>
+        <w:rFonts w:ascii="Courier New" w:hAnsi="Courier New" w:cs="Courier New" w:hint="default"/>
+      </w:rPr>
+    </w:lvl>
+    <w:lvl w:ilvl="2" w:tplc="04160005" w:tentative="1">
+      <w:start w:val="1"/>
+      <w:numFmt w:val="bullet"/>
+      <w:lvlText w:val=""/>
+      <w:lvlJc w:val="left"/>
+      <w:pPr>
+        <w:ind w:left="2160" w:hanging="360"/>
+      </w:pPr>
+      <w:rPr>
+        <w:rFonts w:ascii="Wingdings" w:hAnsi="Wingdings" w:hint="default"/>
+      </w:rPr>
+    </w:lvl>
+    <w:lvl w:ilvl="3" w:tplc="04160001" w:tentative="1">
+      <w:start w:val="1"/>
+      <w:numFmt w:val="bullet"/>
+      <w:lvlText w:val=""/>
+      <w:lvlJc w:val="left"/>
+      <w:pPr>
+        <w:ind w:left="2880" w:hanging="360"/>
+      </w:pPr>
+      <w:rPr>
+        <w:rFonts w:ascii="Symbol" w:hAnsi="Symbol" w:hint="default"/>
+      </w:rPr>
+    </w:lvl>
+    <w:lvl w:ilvl="4" w:tplc="04160003" w:tentative="1">
+      <w:start w:val="1"/>
+      <w:numFmt w:val="bullet"/>
+      <w:lvlText w:val="o"/>
+      <w:lvlJc w:val="left"/>
+      <w:pPr>
+        <w:ind w:left="3600" w:hanging="360"/>
+      </w:pPr>
+      <w:rPr>
+        <w:rFonts w:ascii="Courier New" w:hAnsi="Courier New" w:cs="Courier New" w:hint="default"/>
+      </w:rPr>
+    </w:lvl>
+    <w:lvl w:ilvl="5" w:tplc="04160005" w:tentative="1">
+      <w:start w:val="1"/>
+      <w:numFmt w:val="bullet"/>
+      <w:lvlText w:val=""/>
+      <w:lvlJc w:val="left"/>
+      <w:pPr>
+        <w:ind w:left="4320" w:hanging="360"/>
+      </w:pPr>
+      <w:rPr>
+        <w:rFonts w:ascii="Wingdings" w:hAnsi="Wingdings" w:hint="default"/>
+      </w:rPr>
+    </w:lvl>
+    <w:lvl w:ilvl="6" w:tplc="04160001" w:tentative="1">
+      <w:start w:val="1"/>
+      <w:numFmt w:val="bullet"/>
+      <w:lvlText w:val=""/>
+      <w:lvlJc w:val="left"/>
+      <w:pPr>
+        <w:ind w:left="5040" w:hanging="360"/>
+      </w:pPr>
+      <w:rPr>
+        <w:rFonts w:ascii="Symbol" w:hAnsi="Symbol" w:hint="default"/>
+      </w:rPr>
+    </w:lvl>
+    <w:lvl w:ilvl="7" w:tplc="04160003" w:tentative="1">
+      <w:start w:val="1"/>
+      <w:numFmt w:val="bullet"/>
+      <w:lvlText w:val="o"/>
+      <w:lvlJc w:val="left"/>
+      <w:pPr>
+        <w:ind w:left="5760" w:hanging="360"/>
+      </w:pPr>
+      <w:rPr>
+        <w:rFonts w:ascii="Courier New" w:hAnsi="Courier New" w:cs="Courier New" w:hint="default"/>
+      </w:rPr>
+    </w:lvl>
+    <w:lvl w:ilvl="8" w:tplc="04160005" w:tentative="1">
+      <w:start w:val="1"/>
+      <w:numFmt w:val="bullet"/>
+      <w:lvlText w:val=""/>
+      <w:lvlJc w:val="left"/>
+      <w:pPr>
+        <w:ind w:left="6480" w:hanging="360"/>
+      </w:pPr>
+      <w:rPr>
+        <w:rFonts w:ascii="Wingdings" w:hAnsi="Wingdings" w:hint="default"/>
+      </w:rPr>
+    </w:lvl>
+  </w:abstractNum>
+  <w:abstractNum w:abstractNumId="1" w15:restartNumberingAfterBreak="0">
+    <w:nsid w:val="08DA5404"/>
+    <w:multiLevelType w:val="hybridMultilevel"/>
+    <w:tmpl w:val="B4469A04"/>
+    <w:lvl w:ilvl="0" w:tplc="04160001">
+      <w:start w:val="1"/>
+      <w:numFmt w:val="bullet"/>
+      <w:lvlText w:val=""/>
+      <w:lvlJc w:val="left"/>
+      <w:pPr>
+        <w:ind w:left="720" w:hanging="360"/>
+      </w:pPr>
+      <w:rPr>
+        <w:rFonts w:ascii="Symbol" w:hAnsi="Symbol" w:hint="default"/>
+      </w:rPr>
+    </w:lvl>
+    <w:lvl w:ilvl="1" w:tplc="04160003" w:tentative="1">
+      <w:start w:val="1"/>
+      <w:numFmt w:val="bullet"/>
+      <w:lvlText w:val="o"/>
+      <w:lvlJc w:val="left"/>
+      <w:pPr>
+        <w:ind w:left="1440" w:hanging="360"/>
+      </w:pPr>
+      <w:rPr>
+        <w:rFonts w:ascii="Courier New" w:hAnsi="Courier New" w:cs="Courier New" w:hint="default"/>
+      </w:rPr>
+    </w:lvl>
+    <w:lvl w:ilvl="2" w:tplc="04160005" w:tentative="1">
+      <w:start w:val="1"/>
+      <w:numFmt w:val="bullet"/>
+      <w:lvlText w:val=""/>
+      <w:lvlJc w:val="left"/>
+      <w:pPr>
+        <w:ind w:left="2160" w:hanging="360"/>
+      </w:pPr>
+      <w:rPr>
+        <w:rFonts w:ascii="Wingdings" w:hAnsi="Wingdings" w:hint="default"/>
+      </w:rPr>
+    </w:lvl>
+    <w:lvl w:ilvl="3" w:tplc="04160001" w:tentative="1">
+      <w:start w:val="1"/>
+      <w:numFmt w:val="bullet"/>
+      <w:lvlText w:val=""/>
+      <w:lvlJc w:val="left"/>
+      <w:pPr>
+        <w:ind w:left="2880" w:hanging="360"/>
+      </w:pPr>
+      <w:rPr>
+        <w:rFonts w:ascii="Symbol" w:hAnsi="Symbol" w:hint="default"/>
+      </w:rPr>
+    </w:lvl>
+    <w:lvl w:ilvl="4" w:tplc="04160003" w:tentative="1">
+      <w:start w:val="1"/>
+      <w:numFmt w:val="bullet"/>
+      <w:lvlText w:val="o"/>
+      <w:lvlJc w:val="left"/>
+      <w:pPr>
+        <w:ind w:left="3600" w:hanging="360"/>
+      </w:pPr>
+      <w:rPr>
+        <w:rFonts w:ascii="Courier New" w:hAnsi="Courier New" w:cs="Courier New" w:hint="default"/>
+      </w:rPr>
+    </w:lvl>
+    <w:lvl w:ilvl="5" w:tplc="04160005" w:tentative="1">
+      <w:start w:val="1"/>
+      <w:numFmt w:val="bullet"/>
+      <w:lvlText w:val=""/>
+      <w:lvlJc w:val="left"/>
+      <w:pPr>
+        <w:ind w:left="4320" w:hanging="360"/>
+      </w:pPr>
+      <w:rPr>
+        <w:rFonts w:ascii="Wingdings" w:hAnsi="Wingdings" w:hint="default"/>
+      </w:rPr>
+    </w:lvl>
+    <w:lvl w:ilvl="6" w:tplc="04160001" w:tentative="1">
+      <w:start w:val="1"/>
+      <w:numFmt w:val="bullet"/>
+      <w:lvlText w:val=""/>
+      <w:lvlJc w:val="left"/>
+      <w:pPr>
+        <w:ind w:left="5040" w:hanging="360"/>
+      </w:pPr>
+      <w:rPr>
+        <w:rFonts w:ascii="Symbol" w:hAnsi="Symbol" w:hint="default"/>
+      </w:rPr>
+    </w:lvl>
+    <w:lvl w:ilvl="7" w:tplc="04160003" w:tentative="1">
+      <w:start w:val="1"/>
+      <w:numFmt w:val="bullet"/>
+      <w:lvlText w:val="o"/>
+      <w:lvlJc w:val="left"/>
+      <w:pPr>
+        <w:ind w:left="5760" w:hanging="360"/>
+      </w:pPr>
+      <w:rPr>
+        <w:rFonts w:ascii="Courier New" w:hAnsi="Courier New" w:cs="Courier New" w:hint="default"/>
+      </w:rPr>
+    </w:lvl>
+    <w:lvl w:ilvl="8" w:tplc="04160005" w:tentative="1">
+      <w:start w:val="1"/>
+      <w:numFmt w:val="bullet"/>
+      <w:lvlText w:val=""/>
+      <w:lvlJc w:val="left"/>
+      <w:pPr>
+        <w:ind w:left="6480" w:hanging="360"/>
+      </w:pPr>
+      <w:rPr>
+        <w:rFonts w:ascii="Wingdings" w:hAnsi="Wingdings" w:hint="default"/>
+      </w:rPr>
+    </w:lvl>
+  </w:abstractNum>
+  <w:abstractNum w:abstractNumId="2" w15:restartNumberingAfterBreak="0">
+    <w:nsid w:val="28004519"/>
+    <w:multiLevelType w:val="hybridMultilevel"/>
+    <w:tmpl w:val="25326D26"/>
+    <w:lvl w:ilvl="0" w:tplc="04160001">
+      <w:start w:val="1"/>
+      <w:numFmt w:val="bullet"/>
+      <w:lvlText w:val=""/>
+      <w:lvlJc w:val="left"/>
+      <w:pPr>
+        <w:ind w:left="720" w:hanging="360"/>
+      </w:pPr>
+      <w:rPr>
+        <w:rFonts w:ascii="Symbol" w:hAnsi="Symbol" w:hint="default"/>
+      </w:rPr>
+    </w:lvl>
+    <w:lvl w:ilvl="1" w:tplc="04160003" w:tentative="1">
+      <w:start w:val="1"/>
+      <w:numFmt w:val="bullet"/>
+      <w:lvlText w:val="o"/>
+      <w:lvlJc w:val="left"/>
+      <w:pPr>
+        <w:ind w:left="1440" w:hanging="360"/>
+      </w:pPr>
+      <w:rPr>
+        <w:rFonts w:ascii="Courier New" w:hAnsi="Courier New" w:cs="Courier New" w:hint="default"/>
+      </w:rPr>
+    </w:lvl>
+    <w:lvl w:ilvl="2" w:tplc="04160005" w:tentative="1">
+      <w:start w:val="1"/>
+      <w:numFmt w:val="bullet"/>
+      <w:lvlText w:val=""/>
+      <w:lvlJc w:val="left"/>
+      <w:pPr>
+        <w:ind w:left="2160" w:hanging="360"/>
+      </w:pPr>
+      <w:rPr>
+        <w:rFonts w:ascii="Wingdings" w:hAnsi="Wingdings" w:hint="default"/>
+      </w:rPr>
+    </w:lvl>
+    <w:lvl w:ilvl="3" w:tplc="04160001" w:tentative="1">
+      <w:start w:val="1"/>
+      <w:numFmt w:val="bullet"/>
+      <w:lvlText w:val=""/>
+      <w:lvlJc w:val="left"/>
+      <w:pPr>
+        <w:ind w:left="2880" w:hanging="360"/>
+      </w:pPr>
+      <w:rPr>
+        <w:rFonts w:ascii="Symbol" w:hAnsi="Symbol" w:hint="default"/>
+      </w:rPr>
+    </w:lvl>
+    <w:lvl w:ilvl="4" w:tplc="04160003" w:tentative="1">
+      <w:start w:val="1"/>
+      <w:numFmt w:val="bullet"/>
+      <w:lvlText w:val="o"/>
+      <w:lvlJc w:val="left"/>
+      <w:pPr>
+        <w:ind w:left="3600" w:hanging="360"/>
+      </w:pPr>
+      <w:rPr>
+        <w:rFonts w:ascii="Courier New" w:hAnsi="Courier New" w:cs="Courier New" w:hint="default"/>
+      </w:rPr>
+    </w:lvl>
+    <w:lvl w:ilvl="5" w:tplc="04160005" w:tentative="1">
+      <w:start w:val="1"/>
+      <w:numFmt w:val="bullet"/>
+      <w:lvlText w:val=""/>
+      <w:lvlJc w:val="left"/>
+      <w:pPr>
+        <w:ind w:left="4320" w:hanging="360"/>
+      </w:pPr>
+      <w:rPr>
+        <w:rFonts w:ascii="Wingdings" w:hAnsi="Wingdings" w:hint="default"/>
+      </w:rPr>
+    </w:lvl>
+    <w:lvl w:ilvl="6" w:tplc="04160001" w:tentative="1">
+      <w:start w:val="1"/>
+      <w:numFmt w:val="bullet"/>
+      <w:lvlText w:val=""/>
+      <w:lvlJc w:val="left"/>
+      <w:pPr>
+        <w:ind w:left="5040" w:hanging="360"/>
+      </w:pPr>
+      <w:rPr>
+        <w:rFonts w:ascii="Symbol" w:hAnsi="Symbol" w:hint="default"/>
+      </w:rPr>
+    </w:lvl>
+    <w:lvl w:ilvl="7" w:tplc="04160003" w:tentative="1">
+      <w:start w:val="1"/>
+      <w:numFmt w:val="bullet"/>
+      <w:lvlText w:val="o"/>
+      <w:lvlJc w:val="left"/>
+      <w:pPr>
+        <w:ind w:left="5760" w:hanging="360"/>
+      </w:pPr>
+      <w:rPr>
+        <w:rFonts w:ascii="Courier New" w:hAnsi="Courier New" w:cs="Courier New" w:hint="default"/>
+      </w:rPr>
+    </w:lvl>
+    <w:lvl w:ilvl="8" w:tplc="04160005" w:tentative="1">
+      <w:start w:val="1"/>
+      <w:numFmt w:val="bullet"/>
+      <w:lvlText w:val=""/>
+      <w:lvlJc w:val="left"/>
+      <w:pPr>
+        <w:ind w:left="6480" w:hanging="360"/>
+      </w:pPr>
+      <w:rPr>
+        <w:rFonts w:ascii="Wingdings" w:hAnsi="Wingdings" w:hint="default"/>
+      </w:rPr>
+    </w:lvl>
+  </w:abstractNum>
+  <w:abstractNum w:abstractNumId="3" w15:restartNumberingAfterBreak="0">
+    <w:nsid w:val="651E7D38"/>
+    <w:multiLevelType w:val="hybridMultilevel"/>
+    <w:tmpl w:val="22521386"/>
+    <w:lvl w:ilvl="0" w:tplc="04160001">
+      <w:start w:val="1"/>
+      <w:numFmt w:val="bullet"/>
+      <w:lvlText w:val=""/>
+      <w:lvlJc w:val="left"/>
+      <w:pPr>
+        <w:ind w:left="720" w:hanging="360"/>
+      </w:pPr>
+      <w:rPr>
+        <w:rFonts w:ascii="Symbol" w:hAnsi="Symbol" w:hint="default"/>
+      </w:rPr>
+    </w:lvl>
+    <w:lvl w:ilvl="1" w:tplc="04160003" w:tentative="1">
+      <w:start w:val="1"/>
+      <w:numFmt w:val="bullet"/>
+      <w:lvlText w:val="o"/>
+      <w:lvlJc w:val="left"/>
+      <w:pPr>
+        <w:ind w:left="1440" w:hanging="360"/>
+      </w:pPr>
+      <w:rPr>
+        <w:rFonts w:ascii="Courier New" w:hAnsi="Courier New" w:cs="Courier New" w:hint="default"/>
+      </w:rPr>
+    </w:lvl>
+    <w:lvl w:ilvl="2" w:tplc="04160005" w:tentative="1">
+      <w:start w:val="1"/>
+      <w:numFmt w:val="bullet"/>
+      <w:lvlText w:val=""/>
+      <w:lvlJc w:val="left"/>
+      <w:pPr>
+        <w:ind w:left="2160" w:hanging="360"/>
+      </w:pPr>
+      <w:rPr>
+        <w:rFonts w:ascii="Wingdings" w:hAnsi="Wingdings" w:hint="default"/>
+      </w:rPr>
+    </w:lvl>
+    <w:lvl w:ilvl="3" w:tplc="04160001" w:tentative="1">
+      <w:start w:val="1"/>
+      <w:numFmt w:val="bullet"/>
+      <w:lvlText w:val=""/>
+      <w:lvlJc w:val="left"/>
+      <w:pPr>
+        <w:ind w:left="2880" w:hanging="360"/>
+      </w:pPr>
+      <w:rPr>
+        <w:rFonts w:ascii="Symbol" w:hAnsi="Symbol" w:hint="default"/>
+      </w:rPr>
+    </w:lvl>
+    <w:lvl w:ilvl="4" w:tplc="04160003" w:tentative="1">
+      <w:start w:val="1"/>
+      <w:numFmt w:val="bullet"/>
+      <w:lvlText w:val="o"/>
+      <w:lvlJc w:val="left"/>
+      <w:pPr>
+        <w:ind w:left="3600" w:hanging="360"/>
+      </w:pPr>
+      <w:rPr>
+        <w:rFonts w:ascii="Courier New" w:hAnsi="Courier New" w:cs="Courier New" w:hint="default"/>
+      </w:rPr>
+    </w:lvl>
+    <w:lvl w:ilvl="5" w:tplc="04160005" w:tentative="1">
+      <w:start w:val="1"/>
+      <w:numFmt w:val="bullet"/>
+      <w:lvlText w:val=""/>
+      <w:lvlJc w:val="left"/>
+      <w:pPr>
+        <w:ind w:left="4320" w:hanging="360"/>
+      </w:pPr>
+      <w:rPr>
+        <w:rFonts w:ascii="Wingdings" w:hAnsi="Wingdings" w:hint="default"/>
+      </w:rPr>
+    </w:lvl>
+    <w:lvl w:ilvl="6" w:tplc="04160001" w:tentative="1">
+      <w:start w:val="1"/>
+      <w:numFmt w:val="bullet"/>
+      <w:lvlText w:val=""/>
+      <w:lvlJc w:val="left"/>
+      <w:pPr>
+        <w:ind w:left="5040" w:hanging="360"/>
+      </w:pPr>
+      <w:rPr>
+        <w:rFonts w:ascii="Symbol" w:hAnsi="Symbol" w:hint="default"/>
+      </w:rPr>
+    </w:lvl>
+    <w:lvl w:ilvl="7" w:tplc="04160003" w:tentative="1">
+      <w:start w:val="1"/>
+      <w:numFmt w:val="bullet"/>
+      <w:lvlText w:val="o"/>
+      <w:lvlJc w:val="left"/>
+      <w:pPr>
+        <w:ind w:left="5760" w:hanging="360"/>
+      </w:pPr>
+      <w:rPr>
+        <w:rFonts w:ascii="Courier New" w:hAnsi="Courier New" w:cs="Courier New" w:hint="default"/>
+      </w:rPr>
+    </w:lvl>
+    <w:lvl w:ilvl="8" w:tplc="04160005" w:tentative="1">
+      <w:start w:val="1"/>
+      <w:numFmt w:val="bullet"/>
+      <w:lvlText w:val=""/>
+      <w:lvlJc w:val="left"/>
+      <w:pPr>
+        <w:ind w:left="6480" w:hanging="360"/>
+      </w:pPr>
+      <w:rPr>
+        <w:rFonts w:ascii="Wingdings" w:hAnsi="Wingdings" w:hint="default"/>
+      </w:rPr>
+    </w:lvl>
+  </w:abstractNum>
+  <w:num w:numId="1">
+    <w:abstractNumId w:val="0"/>
+  </w:num>
+  <w:num w:numId="2">
+    <w:abstractNumId w:val="3"/>
+  </w:num>
+  <w:num w:numId="3">
+    <w:abstractNumId w:val="1"/>
+  </w:num>
+  <w:num w:numId="4">
+    <w:abstractNumId w:val="2"/>
+  </w:num>
+</w:numbering>
 </file>
 
 <file path=word/styles.xml><?xml version="1.0" encoding="utf-8"?>
@@ -4217,6 +5051,28 @@
       <w:szCs w:val="56"/>
     </w:rPr>
   </w:style>
+  <w:style w:type="paragraph" w:styleId="PargrafodaLista">
+    <w:name w:val="List Paragraph"/>
+    <w:basedOn w:val="Normal"/>
+    <w:uiPriority w:val="34"/>
+    <w:qFormat/>
+    <w:rsid w:val="004102B2"/>
+    <w:pPr>
+      <w:ind w:left="720"/>
+      <w:contextualSpacing/>
+    </w:pPr>
+  </w:style>
+  <w:style w:type="character" w:styleId="Hyperlink">
+    <w:name w:val="Hyperlink"/>
+    <w:basedOn w:val="Fontepargpadro"/>
+    <w:uiPriority w:val="99"/>
+    <w:unhideWhenUsed/>
+    <w:rsid w:val="00730BAA"/>
+    <w:rPr>
+      <w:color w:val="0563C1" w:themeColor="hyperlink"/>
+      <w:u w:val="single"/>
+    </w:rPr>
+  </w:style>
 </w:styles>
 </file>
 

</xml_diff>

<commit_message>
Atualização no 'Vasos Inteligentes'
</commit_message>
<xml_diff>
--- a/anotacoes_vania.docx
+++ b/anotacoes_vania.docx
@@ -349,6 +349,13 @@
       </w:r>
       <w:proofErr w:type="spellEnd"/>
       <w:proofErr w:type="gramEnd"/>
+      <w:r>
+        <w:rPr>
+          <w:sz w:val="24"/>
+          <w:szCs w:val="24"/>
+        </w:rPr>
+        <w:t>, normalmente no Back</w:t>
+      </w:r>
     </w:p>
     <w:p>
       <w:pPr>
@@ -700,8 +707,6 @@
           <w:szCs w:val="24"/>
         </w:rPr>
       </w:pPr>
-      <w:bookmarkStart w:id="0" w:name="_GoBack"/>
-      <w:bookmarkEnd w:id="0"/>
     </w:p>
     <w:p>
       <w:pPr>
@@ -861,6 +866,13 @@
           <w:szCs w:val="24"/>
         </w:rPr>
         <w:t xml:space="preserve"> Rodar</w:t>
+      </w:r>
+      <w:r>
+        <w:rPr>
+          <w:sz w:val="24"/>
+          <w:szCs w:val="24"/>
+        </w:rPr>
+        <w:t xml:space="preserve"> no Front</w:t>
       </w:r>
     </w:p>
     <w:p>
@@ -976,6 +988,159 @@
     </w:p>
     <w:p>
       <w:pPr>
+        <w:pStyle w:val="PargrafodaLista"/>
+        <w:numPr>
+          <w:ilvl w:val="0"/>
+          <w:numId w:val="4"/>
+        </w:numPr>
+        <w:rPr>
+          <w:sz w:val="24"/>
+          <w:szCs w:val="24"/>
+        </w:rPr>
+      </w:pPr>
+      <w:proofErr w:type="spellStart"/>
+      <w:proofErr w:type="gramStart"/>
+      <w:r>
+        <w:rPr>
+          <w:sz w:val="24"/>
+          <w:szCs w:val="24"/>
+        </w:rPr>
+        <w:t>npx</w:t>
+      </w:r>
+      <w:proofErr w:type="spellEnd"/>
+      <w:proofErr w:type="gramEnd"/>
+      <w:r>
+        <w:rPr>
+          <w:sz w:val="24"/>
+          <w:szCs w:val="24"/>
+        </w:rPr>
+        <w:t xml:space="preserve"> prisma </w:t>
+      </w:r>
+      <w:proofErr w:type="spellStart"/>
+      <w:r>
+        <w:rPr>
+          <w:sz w:val="24"/>
+          <w:szCs w:val="24"/>
+        </w:rPr>
+        <w:t>generate</w:t>
+      </w:r>
+      <w:proofErr w:type="spellEnd"/>
+      <w:r>
+        <w:rPr>
+          <w:sz w:val="24"/>
+          <w:szCs w:val="24"/>
+        </w:rPr>
+        <w:t xml:space="preserve"> (no </w:t>
+      </w:r>
+      <w:proofErr w:type="spellStart"/>
+      <w:r>
+        <w:rPr>
+          <w:sz w:val="24"/>
+          <w:szCs w:val="24"/>
+        </w:rPr>
+        <w:t>Backend</w:t>
+      </w:r>
+      <w:proofErr w:type="spellEnd"/>
+      <w:r>
+        <w:rPr>
+          <w:sz w:val="24"/>
+          <w:szCs w:val="24"/>
+        </w:rPr>
+        <w:t xml:space="preserve"> quando der NPM I)</w:t>
+      </w:r>
+    </w:p>
+    <w:p>
+      <w:pPr>
+        <w:pStyle w:val="PargrafodaLista"/>
+        <w:numPr>
+          <w:ilvl w:val="0"/>
+          <w:numId w:val="4"/>
+        </w:numPr>
+        <w:rPr>
+          <w:sz w:val="24"/>
+          <w:szCs w:val="24"/>
+        </w:rPr>
+      </w:pPr>
+      <w:proofErr w:type="spellStart"/>
+      <w:proofErr w:type="gramStart"/>
+      <w:r>
+        <w:rPr>
+          <w:sz w:val="24"/>
+          <w:szCs w:val="24"/>
+        </w:rPr>
+        <w:t>npx</w:t>
+      </w:r>
+      <w:proofErr w:type="spellEnd"/>
+      <w:proofErr w:type="gramEnd"/>
+      <w:r>
+        <w:rPr>
+          <w:sz w:val="24"/>
+          <w:szCs w:val="24"/>
+        </w:rPr>
+        <w:t xml:space="preserve"> prisma </w:t>
+      </w:r>
+      <w:proofErr w:type="spellStart"/>
+      <w:r>
+        <w:rPr>
+          <w:sz w:val="24"/>
+          <w:szCs w:val="24"/>
+        </w:rPr>
+        <w:t>migrate</w:t>
+      </w:r>
+      <w:proofErr w:type="spellEnd"/>
+      <w:r>
+        <w:rPr>
+          <w:sz w:val="24"/>
+          <w:szCs w:val="24"/>
+        </w:rPr>
+        <w:t xml:space="preserve"> </w:t>
+      </w:r>
+      <w:proofErr w:type="spellStart"/>
+      <w:r>
+        <w:rPr>
+          <w:sz w:val="24"/>
+          <w:szCs w:val="24"/>
+        </w:rPr>
+        <w:t>dev</w:t>
+      </w:r>
+      <w:proofErr w:type="spellEnd"/>
+      <w:r>
+        <w:rPr>
+          <w:sz w:val="24"/>
+          <w:szCs w:val="24"/>
+        </w:rPr>
+        <w:t xml:space="preserve"> --</w:t>
+      </w:r>
+      <w:proofErr w:type="spellStart"/>
+      <w:r>
+        <w:rPr>
+          <w:sz w:val="24"/>
+          <w:szCs w:val="24"/>
+        </w:rPr>
+        <w:t>name</w:t>
+      </w:r>
+      <w:proofErr w:type="spellEnd"/>
+      <w:r>
+        <w:rPr>
+          <w:sz w:val="24"/>
+          <w:szCs w:val="24"/>
+        </w:rPr>
+        <w:t xml:space="preserve"> </w:t>
+      </w:r>
+      <w:proofErr w:type="spellStart"/>
+      <w:r>
+        <w:rPr>
+          <w:sz w:val="24"/>
+          <w:szCs w:val="24"/>
+        </w:rPr>
+        <w:t>init</w:t>
+      </w:r>
+      <w:bookmarkStart w:id="0" w:name="_GoBack"/>
+      <w:bookmarkEnd w:id="0"/>
+      <w:proofErr w:type="spellEnd"/>
+    </w:p>
+    <w:p>
+      <w:pPr>
         <w:rPr>
           <w:sz w:val="24"/>
           <w:szCs w:val="24"/>
@@ -1316,6 +1481,14 @@
     <w:p>
       <w:pPr>
         <w:rPr>
+          <w:sz w:val="24"/>
+          <w:szCs w:val="24"/>
+        </w:rPr>
+      </w:pPr>
+    </w:p>
+    <w:p>
+      <w:pPr>
+        <w:rPr>
           <w:color w:val="5B9BD5" w:themeColor="accent1"/>
           <w:sz w:val="24"/>
           <w:szCs w:val="24"/>
@@ -1327,6 +1500,7 @@
           <w:sz w:val="24"/>
           <w:szCs w:val="24"/>
         </w:rPr>
+        <w:lastRenderedPageBreak/>
         <w:t>Módulo ‘</w:t>
       </w:r>
       <w:r>
@@ -3445,6 +3619,7 @@
           <w:szCs w:val="21"/>
           <w:lang w:eastAsia="pt-BR"/>
         </w:rPr>
+        <w:lastRenderedPageBreak/>
         <w:t>console</w:t>
       </w:r>
       <w:r>
@@ -3871,7 +4046,6 @@
           <w:sz w:val="24"/>
           <w:szCs w:val="24"/>
         </w:rPr>
-        <w:lastRenderedPageBreak/>
         <w:t>WebSocket</w:t>
       </w:r>
       <w:proofErr w:type="spellEnd"/>

</xml_diff>